<commit_message>
ajout d'une ligne dans le document
</commit_message>
<xml_diff>
--- a/document1.docx
+++ b/document1.docx
@@ -5,6 +5,11 @@
     <w:p>
       <w:r>
         <w:t>111111</w:t>
+      </w:r>
+    </w:p>
+    <w:p>
+      <w:r>
+        <w:t>Deuxième ligne 2222222222222222</w:t>
       </w:r>
     </w:p>
     <w:p/>
@@ -177,6 +182,7 @@
   <w:style w:type="paragraph" w:default="1" w:styleId="Normal">
     <w:name w:val="Normal"/>
     <w:qFormat/>
+    <w:rsid w:val="00317591"/>
   </w:style>
   <w:style w:type="character" w:default="1" w:styleId="Policepardfaut">
     <w:name w:val="Default Paragraph Font"/>

</xml_diff>

<commit_message>
Revert "ajout d'une ligne dans le document"
This reverts commit 8fc53820cfcfe6e32e6e05c277c56fe2286f4666.
</commit_message>
<xml_diff>
--- a/document1.docx
+++ b/document1.docx
@@ -5,11 +5,6 @@
     <w:p>
       <w:r>
         <w:t>111111</w:t>
-      </w:r>
-    </w:p>
-    <w:p>
-      <w:r>
-        <w:t>Deuxième ligne 2222222222222222</w:t>
       </w:r>
     </w:p>
     <w:p/>
@@ -182,7 +177,6 @@
   <w:style w:type="paragraph" w:default="1" w:styleId="Normal">
     <w:name w:val="Normal"/>
     <w:qFormat/>
-    <w:rsid w:val="00317591"/>
   </w:style>
   <w:style w:type="character" w:default="1" w:styleId="Policepardfaut">
     <w:name w:val="Default Paragraph Font"/>

</xml_diff>